<commit_message>
Corrected checking, io file
</commit_message>
<xml_diff>
--- a/Свойства отношений.docx
+++ b/Свойства отношений.docx
@@ -465,7 +465,6 @@
         <w:ind w:firstLine="567"/>
         <w:rPr>
           <w:sz w:val="28"/>
-          <w:lang w:val="en-US"/>
         </w:rPr>
       </w:pPr>
       <w:r>
@@ -595,19 +594,7 @@
         <w:rPr>
           <w:sz w:val="28"/>
         </w:rPr>
-        <w:t xml:space="preserve">Рефлексивность: </w:t>
-      </w:r>
-      <w:r>
-        <w:rPr>
-          <w:sz w:val="28"/>
-        </w:rPr>
-        <w:t xml:space="preserve">программа просматривает элементы на главной диагонали, и в зависимости от их значений определяет вид </w:t>
-      </w:r>
-      <w:r>
-        <w:rPr>
-          <w:sz w:val="28"/>
-        </w:rPr>
-        <w:t>рефлексии</w:t>
+        <w:t>Рефлексивность: программа просматривает элементы на главной диагонали, и в зависимости от их значений определяет вид рефлексии</w:t>
       </w:r>
       <w:r>
         <w:rPr>
@@ -663,19 +650,7 @@
         <w:rPr>
           <w:sz w:val="28"/>
         </w:rPr>
-        <w:t xml:space="preserve">Полнота: </w:t>
-      </w:r>
-      <w:r>
-        <w:rPr>
-          <w:sz w:val="28"/>
-        </w:rPr>
-        <w:t xml:space="preserve">программа просматривает элементы на симметричных относительно главной диагонали позициях, и </w:t>
-      </w:r>
-      <w:r>
-        <w:rPr>
-          <w:sz w:val="28"/>
-        </w:rPr>
-        <w:t>проверяет наличие хотя бы одного отношения.</w:t>
+        <w:t>Полнота: программа просматривает элементы на симметричных относительно главной диагонали позициях, и проверяет наличие хотя бы одного отношения.</w:t>
       </w:r>
     </w:p>
     <w:p>
@@ -687,26 +662,13 @@
         <w:ind w:firstLine="567"/>
         <w:rPr>
           <w:sz w:val="28"/>
-          <w:lang w:val="en-US"/>
-        </w:rPr>
-      </w:pPr>
-      <w:r>
-        <w:rPr>
-          <w:sz w:val="28"/>
-        </w:rPr>
-        <w:t xml:space="preserve">Функция возвращает информацию о 4 свойствах отношения, которая после передается в функцию показа </w:t>
-      </w:r>
-      <w:r>
-        <w:rPr>
-          <w:sz w:val="28"/>
-        </w:rPr>
-        <w:t>свойств отношения</w:t>
-      </w:r>
-      <w:r>
-        <w:rPr>
-          <w:sz w:val="28"/>
-        </w:rPr>
-        <w:t>.</w:t>
+        </w:rPr>
+      </w:pPr>
+      <w:r>
+        <w:rPr>
+          <w:sz w:val="28"/>
+        </w:rPr>
+        <w:t>Функция возвращает информацию о 4 свойствах отношения, которая после передается в функцию показа свойств отношения.</w:t>
       </w:r>
     </w:p>
     <w:p>
@@ -725,7 +687,6 @@
         <w:rPr>
           <w:b/>
           <w:sz w:val="28"/>
-          <w:lang w:val="en-US"/>
         </w:rPr>
       </w:pPr>
     </w:p>
@@ -805,6 +766,7 @@
       </w:pPr>
       <w:r>
         <w:rPr>
+          <w:noProof/>
           <w:sz w:val="28"/>
           <w:lang w:val="en-US"/>
         </w:rPr>
@@ -904,14 +866,38 @@
             <w:rStyle w:val="a6"/>
             <w:sz w:val="28"/>
           </w:rPr>
-          <w:t>https://github.com/Hitikov/DiskMath_Lab</w:t>
+          <w:t>https://github.com/Hitikov/Disk</w:t>
+        </w:r>
+        <w:r>
+          <w:rPr>
+            <w:rStyle w:val="a6"/>
+            <w:sz w:val="28"/>
+            <w:lang w:val="en-US"/>
+          </w:rPr>
+          <w:t>r</w:t>
+        </w:r>
+        <w:r>
+          <w:rPr>
+            <w:rStyle w:val="a6"/>
+            <w:sz w:val="28"/>
+            <w:lang w:val="en-US"/>
+          </w:rPr>
+          <w:t>e</w:t>
+        </w:r>
+        <w:r>
+          <w:rPr>
+            <w:rStyle w:val="a6"/>
+            <w:sz w:val="28"/>
+            <w:lang w:val="en-US"/>
+          </w:rPr>
+          <w:t>t</w:t>
         </w:r>
         <w:r>
           <w:rPr>
             <w:rStyle w:val="a6"/>
             <w:sz w:val="28"/>
           </w:rPr>
-          <w:t>2</w:t>
+          <w:t>Math_Lab2</w:t>
         </w:r>
       </w:hyperlink>
     </w:p>
@@ -1954,6 +1940,18 @@
       <w:shd w:val="clear" w:color="auto" w:fill="E1DFDD"/>
     </w:rPr>
   </w:style>
+  <w:style w:type="character" w:styleId="a8">
+    <w:name w:val="FollowedHyperlink"/>
+    <w:basedOn w:val="a0"/>
+    <w:uiPriority w:val="99"/>
+    <w:semiHidden/>
+    <w:unhideWhenUsed/>
+    <w:rsid w:val="003A10AA"/>
+    <w:rPr>
+      <w:color w:val="800080" w:themeColor="followedHyperlink"/>
+      <w:u w:val="single"/>
+    </w:rPr>
+  </w:style>
 </w:styles>
 </file>
 

</xml_diff>